<commit_message>
Correzione Analisi dei Requisiti
Correzione errore indentatura mannaggia a giggi cirillo!
</commit_message>
<xml_diff>
--- a/Documentazione/Analisi_dei_Requisiti.docx
+++ b/Documentazione/Analisi_dei_Requisiti.docx
@@ -22,17 +22,9 @@
           <w:sz w:val="80"/>
           <w:szCs w:val="80"/>
         </w:rPr>
-        <w:t>eq</w:t>
-      </w:r>
-      <w:r>
-        <w:rPr>
-          <w:sz w:val="80"/>
-          <w:szCs w:val="80"/>
-        </w:rPr>
-        <w:t>uisiti funzionali</w:t>
-      </w:r>
-      <w:r>
-        <w:rPr/>
+        <w:t>equisiti funzionali</w:t>
+      </w:r>
+      <w:r>
         <w:t xml:space="preserve"> </w:t>
       </w:r>
     </w:p>
@@ -51,7 +43,6 @@
         <w:tc>
           <w:tcPr>
             <w:tcW w:w="930" w:type="dxa"/>
-            <w:tcMar/>
           </w:tcPr>
           <w:p>
             <w:r>
@@ -62,7 +53,6 @@
         <w:tc>
           <w:tcPr>
             <w:tcW w:w="908" w:type="dxa"/>
-            <w:tcMar/>
           </w:tcPr>
           <w:p>
             <w:pPr>
@@ -76,7 +66,6 @@
         <w:tc>
           <w:tcPr>
             <w:tcW w:w="7790" w:type="dxa"/>
-            <w:tcMar/>
           </w:tcPr>
           <w:p>
             <w:r>
@@ -89,7 +78,6 @@
         <w:tc>
           <w:tcPr>
             <w:tcW w:w="930" w:type="dxa"/>
-            <w:tcMar/>
           </w:tcPr>
           <w:p>
             <w:r>
@@ -100,7 +88,6 @@
         <w:tc>
           <w:tcPr>
             <w:tcW w:w="908" w:type="dxa"/>
-            <w:tcMar/>
           </w:tcPr>
           <w:p>
             <w:pPr>
@@ -114,7 +101,6 @@
         <w:tc>
           <w:tcPr>
             <w:tcW w:w="7790" w:type="dxa"/>
-            <w:tcMar/>
           </w:tcPr>
           <w:p>
             <w:r>
@@ -127,7 +113,6 @@
         <w:tc>
           <w:tcPr>
             <w:tcW w:w="930" w:type="dxa"/>
-            <w:tcMar/>
           </w:tcPr>
           <w:p>
             <w:r>
@@ -138,7 +123,6 @@
         <w:tc>
           <w:tcPr>
             <w:tcW w:w="908" w:type="dxa"/>
-            <w:tcMar/>
           </w:tcPr>
           <w:p>
             <w:pPr>
@@ -152,11 +136,9 @@
         <w:tc>
           <w:tcPr>
             <w:tcW w:w="7790" w:type="dxa"/>
-            <w:tcMar/>
-          </w:tcPr>
-          <w:p>
-            <w:r>
-              <w:rPr/>
+          </w:tcPr>
+          <w:p>
+            <w:r>
               <w:t>Il commesso deve richiedere al sistema di emettere lo scontrino</w:t>
             </w:r>
           </w:p>
@@ -166,7 +148,6 @@
         <w:tc>
           <w:tcPr>
             <w:tcW w:w="930" w:type="dxa"/>
-            <w:tcMar/>
           </w:tcPr>
           <w:p>
             <w:r>
@@ -177,7 +158,6 @@
         <w:tc>
           <w:tcPr>
             <w:tcW w:w="908" w:type="dxa"/>
-            <w:tcMar/>
           </w:tcPr>
           <w:p>
             <w:pPr>
@@ -191,7 +171,6 @@
         <w:tc>
           <w:tcPr>
             <w:tcW w:w="7790" w:type="dxa"/>
-            <w:tcMar/>
           </w:tcPr>
           <w:p>
             <w:r>
@@ -204,7 +183,6 @@
         <w:tc>
           <w:tcPr>
             <w:tcW w:w="930" w:type="dxa"/>
-            <w:tcMar/>
           </w:tcPr>
           <w:p>
             <w:r>
@@ -215,7 +193,6 @@
         <w:tc>
           <w:tcPr>
             <w:tcW w:w="908" w:type="dxa"/>
-            <w:tcMar/>
           </w:tcPr>
           <w:p>
             <w:pPr>
@@ -229,7 +206,6 @@
         <w:tc>
           <w:tcPr>
             <w:tcW w:w="7790" w:type="dxa"/>
-            <w:tcMar/>
           </w:tcPr>
           <w:p>
             <w:r>
@@ -242,7 +218,6 @@
         <w:tc>
           <w:tcPr>
             <w:tcW w:w="930" w:type="dxa"/>
-            <w:tcMar/>
           </w:tcPr>
           <w:p>
             <w:r>
@@ -253,7 +228,6 @@
         <w:tc>
           <w:tcPr>
             <w:tcW w:w="908" w:type="dxa"/>
-            <w:tcMar/>
           </w:tcPr>
           <w:p>
             <w:pPr>
@@ -267,7 +241,6 @@
         <w:tc>
           <w:tcPr>
             <w:tcW w:w="7790" w:type="dxa"/>
-            <w:tcMar/>
           </w:tcPr>
           <w:p>
             <w:r>
@@ -280,7 +253,6 @@
         <w:tc>
           <w:tcPr>
             <w:tcW w:w="930" w:type="dxa"/>
-            <w:tcMar/>
           </w:tcPr>
           <w:p>
             <w:r>
@@ -291,7 +263,6 @@
         <w:tc>
           <w:tcPr>
             <w:tcW w:w="908" w:type="dxa"/>
-            <w:tcMar/>
           </w:tcPr>
           <w:p>
             <w:pPr>
@@ -305,15 +276,12 @@
         <w:tc>
           <w:tcPr>
             <w:tcW w:w="7790" w:type="dxa"/>
-            <w:tcMar/>
-          </w:tcPr>
-          <w:p>
-            <w:r>
-              <w:rPr/>
+          </w:tcPr>
+          <w:p>
+            <w:r>
               <w:t>Ogni dipendente per accedere alle funzionalità della propria area di lavoro deve necessariamente inserire il proprio codice segreto</w:t>
             </w:r>
             <w:r>
-              <w:rPr/>
               <w:t>, tale codice deve essere univoco</w:t>
             </w:r>
           </w:p>
@@ -323,7 +291,6 @@
         <w:tc>
           <w:tcPr>
             <w:tcW w:w="930" w:type="dxa"/>
-            <w:tcMar/>
           </w:tcPr>
           <w:p>
             <w:r>
@@ -334,7 +301,6 @@
         <w:tc>
           <w:tcPr>
             <w:tcW w:w="908" w:type="dxa"/>
-            <w:tcMar/>
           </w:tcPr>
           <w:p>
             <w:pPr>
@@ -348,7 +314,6 @@
         <w:tc>
           <w:tcPr>
             <w:tcW w:w="7790" w:type="dxa"/>
-            <w:tcMar/>
           </w:tcPr>
           <w:p>
             <w:r>
@@ -361,7 +326,6 @@
         <w:tc>
           <w:tcPr>
             <w:tcW w:w="930" w:type="dxa"/>
-            <w:tcMar/>
           </w:tcPr>
           <w:p>
             <w:r>
@@ -372,14 +336,12 @@
         <w:tc>
           <w:tcPr>
             <w:tcW w:w="908" w:type="dxa"/>
-            <w:tcMar/>
           </w:tcPr>
           <w:p>
             <w:pPr>
               <w:jc w:val="center"/>
             </w:pPr>
             <w:r>
-              <w:rPr/>
               <w:t>3</w:t>
             </w:r>
           </w:p>
@@ -387,7 +349,6 @@
         <w:tc>
           <w:tcPr>
             <w:tcW w:w="7790" w:type="dxa"/>
-            <w:tcMar/>
           </w:tcPr>
           <w:p>
             <w:r>
@@ -400,14 +361,9 @@
         <w:tc>
           <w:tcPr>
             <w:tcW w:w="930" w:type="dxa"/>
-            <w:tcMar/>
-          </w:tcPr>
-          <w:p>
-            <w:pPr>
-              <w:pStyle w:val="Normale"/>
-            </w:pPr>
-            <w:r>
-              <w:rPr/>
+          </w:tcPr>
+          <w:p>
+            <w:r>
               <w:t>Req.10</w:t>
             </w:r>
           </w:p>
@@ -415,79 +371,26 @@
         <w:tc>
           <w:tcPr>
             <w:tcW w:w="908" w:type="dxa"/>
-            <w:tcMar/>
-          </w:tcPr>
-          <w:p>
-            <w:pPr>
-              <w:pStyle w:val="Normale"/>
-              <w:jc w:val="center"/>
-            </w:pPr>
-            <w:r>
-              <w:rPr/>
-              <w:t>2</w:t>
-            </w:r>
-          </w:p>
-        </w:tc>
-        <w:tc>
-          <w:tcPr>
-            <w:tcW w:w="7790" w:type="dxa"/>
-            <w:tcMar/>
-          </w:tcPr>
-          <w:p>
-            <w:pPr>
-              <w:pStyle w:val="Normale"/>
-            </w:pPr>
-            <w:r>
-              <w:rPr/>
-              <w:t>Il cliente deve poter richiedere assistenza</w:t>
-            </w:r>
-            <w:r>
-              <w:rPr/>
-              <w:t xml:space="preserve"> per ogni prodotto acquistato</w:t>
-            </w:r>
-          </w:p>
-        </w:tc>
-      </w:tr>
-      <w:tr>
-        <w:tc>
-          <w:tcPr>
-            <w:tcW w:w="930" w:type="dxa"/>
-            <w:tcMar/>
-          </w:tcPr>
-          <w:p>
-            <w:r>
-              <w:rPr/>
-              <w:t>Req.1</w:t>
-            </w:r>
-            <w:r>
-              <w:rPr/>
-              <w:t>1</w:t>
-            </w:r>
-          </w:p>
-        </w:tc>
-        <w:tc>
-          <w:tcPr>
-            <w:tcW w:w="908" w:type="dxa"/>
-            <w:tcMar/>
           </w:tcPr>
           <w:p>
             <w:pPr>
               <w:jc w:val="center"/>
             </w:pPr>
             <w:r>
-              <w:rPr/>
-              <w:t>3</w:t>
+              <w:t>2</w:t>
             </w:r>
           </w:p>
         </w:tc>
         <w:tc>
           <w:tcPr>
             <w:tcW w:w="7790" w:type="dxa"/>
-            <w:tcMar/>
-          </w:tcPr>
-          <w:p>
-            <w:r>
-              <w:t>Il magazziniere deve poter inserire un nuovo prodotto</w:t>
+          </w:tcPr>
+          <w:p>
+            <w:r>
+              <w:t>Il cliente deve poter richiedere assistenza</w:t>
+            </w:r>
+            <w:r>
+              <w:t xml:space="preserve"> per ogni prodotto acquistato</w:t>
             </w:r>
           </w:p>
         </w:tc>
@@ -496,30 +399,25 @@
         <w:tc>
           <w:tcPr>
             <w:tcW w:w="930" w:type="dxa"/>
-            <w:tcMar/>
-          </w:tcPr>
-          <w:p>
-            <w:r>
-              <w:rPr/>
+          </w:tcPr>
+          <w:p>
+            <w:r>
               <w:t>Req.1</w:t>
             </w:r>
             <w:r>
-              <w:rPr/>
-              <w:t>2</w:t>
+              <w:t>1</w:t>
             </w:r>
           </w:p>
         </w:tc>
         <w:tc>
           <w:tcPr>
             <w:tcW w:w="908" w:type="dxa"/>
-            <w:tcMar/>
           </w:tcPr>
           <w:p>
             <w:pPr>
               <w:jc w:val="center"/>
             </w:pPr>
             <w:r>
-              <w:rPr/>
               <w:t>3</w:t>
             </w:r>
           </w:p>
@@ -527,11 +425,10 @@
         <w:tc>
           <w:tcPr>
             <w:tcW w:w="7790" w:type="dxa"/>
-            <w:tcMar/>
-          </w:tcPr>
-          <w:p>
-            <w:r>
-              <w:t>Il magazziniere deve poter modificare la quantità di un prodotto</w:t>
+          </w:tcPr>
+          <w:p>
+            <w:r>
+              <w:t>Il magazziniere deve poter inserire un nuovo prodotto</w:t>
             </w:r>
           </w:p>
         </w:tc>
@@ -540,42 +437,36 @@
         <w:tc>
           <w:tcPr>
             <w:tcW w:w="930" w:type="dxa"/>
-            <w:tcMar/>
-          </w:tcPr>
-          <w:p>
-            <w:r>
-              <w:rPr/>
+          </w:tcPr>
+          <w:p>
+            <w:r>
               <w:t>Req.1</w:t>
             </w:r>
             <w:r>
-              <w:rPr/>
-              <w:t>3</w:t>
+              <w:t>2</w:t>
             </w:r>
           </w:p>
         </w:tc>
         <w:tc>
           <w:tcPr>
             <w:tcW w:w="908" w:type="dxa"/>
-            <w:tcMar/>
           </w:tcPr>
           <w:p>
             <w:pPr>
               <w:jc w:val="center"/>
             </w:pPr>
             <w:r>
-              <w:rPr/>
-              <w:t>1</w:t>
+              <w:t>3</w:t>
             </w:r>
           </w:p>
         </w:tc>
         <w:tc>
           <w:tcPr>
             <w:tcW w:w="7790" w:type="dxa"/>
-            <w:tcMar/>
-          </w:tcPr>
-          <w:p>
-            <w:r>
-              <w:t>Il magazziniere dovrebbe poter vedere la data di scadenza dei prodotti</w:t>
+          </w:tcPr>
+          <w:p>
+            <w:r>
+              <w:t>Il magazziniere deve poter modificare la quantità di un prodotto</w:t>
             </w:r>
           </w:p>
         </w:tc>
@@ -584,42 +475,36 @@
         <w:tc>
           <w:tcPr>
             <w:tcW w:w="930" w:type="dxa"/>
-            <w:tcMar/>
-          </w:tcPr>
-          <w:p>
-            <w:r>
-              <w:rPr/>
+          </w:tcPr>
+          <w:p>
+            <w:r>
               <w:t>Req.1</w:t>
             </w:r>
             <w:r>
-              <w:rPr/>
-              <w:t>4</w:t>
+              <w:t>3</w:t>
             </w:r>
           </w:p>
         </w:tc>
         <w:tc>
           <w:tcPr>
             <w:tcW w:w="908" w:type="dxa"/>
-            <w:tcMar/>
           </w:tcPr>
           <w:p>
             <w:pPr>
               <w:jc w:val="center"/>
             </w:pPr>
             <w:r>
-              <w:rPr/>
-              <w:t>3</w:t>
+              <w:t>1</w:t>
             </w:r>
           </w:p>
         </w:tc>
         <w:tc>
           <w:tcPr>
             <w:tcW w:w="7790" w:type="dxa"/>
-            <w:tcMar/>
-          </w:tcPr>
-          <w:p>
-            <w:r>
-              <w:t>Il magazziniere deve poter modificare il prezzo</w:t>
+          </w:tcPr>
+          <w:p>
+            <w:r>
+              <w:t>Il magazziniere dovrebbe poter vedere la data di scadenza dei prodotti</w:t>
             </w:r>
           </w:p>
         </w:tc>
@@ -628,30 +513,25 @@
         <w:tc>
           <w:tcPr>
             <w:tcW w:w="930" w:type="dxa"/>
-            <w:tcMar/>
-          </w:tcPr>
-          <w:p>
-            <w:r>
-              <w:rPr/>
+          </w:tcPr>
+          <w:p>
+            <w:r>
               <w:t>Req.1</w:t>
             </w:r>
             <w:r>
-              <w:rPr/>
-              <w:t>5</w:t>
+              <w:t>4</w:t>
             </w:r>
           </w:p>
         </w:tc>
         <w:tc>
           <w:tcPr>
             <w:tcW w:w="908" w:type="dxa"/>
-            <w:tcMar/>
           </w:tcPr>
           <w:p>
             <w:pPr>
               <w:jc w:val="center"/>
             </w:pPr>
             <w:r>
-              <w:rPr/>
               <w:t>3</w:t>
             </w:r>
           </w:p>
@@ -659,11 +539,10 @@
         <w:tc>
           <w:tcPr>
             <w:tcW w:w="7790" w:type="dxa"/>
-            <w:tcMar/>
-          </w:tcPr>
-          <w:p>
-            <w:r>
-              <w:t>Il magazziniere deve poter richiedere rifornimenti</w:t>
+          </w:tcPr>
+          <w:p>
+            <w:r>
+              <w:t>Il magazziniere deve poter modificare il prezzo</w:t>
             </w:r>
           </w:p>
         </w:tc>
@@ -672,59 +551,36 @@
         <w:tc>
           <w:tcPr>
             <w:tcW w:w="930" w:type="dxa"/>
-            <w:tcMar/>
-          </w:tcPr>
-          <w:p>
-            <w:r>
-              <w:rPr/>
-              <w:t>Req.16</w:t>
+          </w:tcPr>
+          <w:p>
+            <w:r>
+              <w:t>Req.1</w:t>
+            </w:r>
+            <w:r>
+              <w:t>5</w:t>
             </w:r>
           </w:p>
         </w:tc>
         <w:tc>
           <w:tcPr>
             <w:tcW w:w="908" w:type="dxa"/>
-            <w:tcMar/>
           </w:tcPr>
           <w:p>
             <w:pPr>
               <w:jc w:val="center"/>
             </w:pPr>
             <w:r>
-              <w:rPr/>
-              <w:t>2</w:t>
+              <w:t>3</w:t>
             </w:r>
           </w:p>
         </w:tc>
         <w:tc>
           <w:tcPr>
             <w:tcW w:w="7790" w:type="dxa"/>
-            <w:tcMar/>
-          </w:tcPr>
-          <w:p>
-            <w:r>
-              <w:rPr/>
-              <w:t xml:space="preserve">L'addetto all’assistenza deve poter aprire un ticket </w:t>
-            </w:r>
-            <w:r>
-              <w:rPr/>
-              <w:t xml:space="preserve">per </w:t>
-            </w:r>
-            <w:r>
-              <w:rPr/>
-              <w:t xml:space="preserve">ogni prodotto da </w:t>
-            </w:r>
-            <w:r>
-              <w:rPr/>
-              <w:t>inviare</w:t>
-            </w:r>
-            <w:r>
-              <w:rPr/>
-              <w:t xml:space="preserve"> </w:t>
-            </w:r>
-            <w:r>
-              <w:rPr/>
-              <w:t>in assistenza</w:t>
+          </w:tcPr>
+          <w:p>
+            <w:r>
+              <w:t>Il magazziniere deve poter richiedere rifornimenti</w:t>
             </w:r>
           </w:p>
         </w:tc>
@@ -733,46 +589,48 @@
         <w:tc>
           <w:tcPr>
             <w:tcW w:w="930" w:type="dxa"/>
-            <w:tcMar/>
+          </w:tcPr>
+          <w:p>
+            <w:r>
+              <w:t>Req.16</w:t>
+            </w:r>
+          </w:p>
+        </w:tc>
+        <w:tc>
+          <w:tcPr>
+            <w:tcW w:w="908" w:type="dxa"/>
           </w:tcPr>
           <w:p>
             <w:pPr>
-              <w:pStyle w:val="Normale"/>
-            </w:pPr>
-            <w:r>
-              <w:rPr/>
-              <w:t>Req.17</w:t>
-            </w:r>
-          </w:p>
-        </w:tc>
-        <w:tc>
-          <w:tcPr>
-            <w:tcW w:w="908" w:type="dxa"/>
-            <w:tcMar/>
-          </w:tcPr>
-          <w:p>
-            <w:pPr>
-              <w:pStyle w:val="Normale"/>
               <w:jc w:val="center"/>
             </w:pPr>
             <w:r>
-              <w:rPr/>
-              <w:t>3</w:t>
+              <w:t>2</w:t>
             </w:r>
           </w:p>
         </w:tc>
         <w:tc>
           <w:tcPr>
             <w:tcW w:w="7790" w:type="dxa"/>
-            <w:tcMar/>
-          </w:tcPr>
-          <w:p>
-            <w:pPr>
-              <w:pStyle w:val="Normale"/>
-            </w:pPr>
-            <w:r>
-              <w:rPr/>
-              <w:t>Il modulo di IA deve essere in grado di fare una previsione sulla quantità di prodotti da acquistare</w:t>
+          </w:tcPr>
+          <w:p>
+            <w:r>
+              <w:t xml:space="preserve">L'addetto all’assistenza deve poter aprire un ticket </w:t>
+            </w:r>
+            <w:r>
+              <w:t xml:space="preserve">per </w:t>
+            </w:r>
+            <w:r>
+              <w:t xml:space="preserve">ogni prodotto da </w:t>
+            </w:r>
+            <w:r>
+              <w:t>inviare</w:t>
+            </w:r>
+            <w:r>
+              <w:t xml:space="preserve"> </w:t>
+            </w:r>
+            <w:r>
+              <w:t>in assistenza</w:t>
             </w:r>
           </w:p>
         </w:tc>
@@ -781,30 +639,22 @@
         <w:tc>
           <w:tcPr>
             <w:tcW w:w="930" w:type="dxa"/>
-            <w:tcMar/>
+          </w:tcPr>
+          <w:p>
+            <w:r>
+              <w:t>Req.17</w:t>
+            </w:r>
+          </w:p>
+        </w:tc>
+        <w:tc>
+          <w:tcPr>
+            <w:tcW w:w="908" w:type="dxa"/>
           </w:tcPr>
           <w:p>
             <w:pPr>
-              <w:pStyle w:val="Normale"/>
-            </w:pPr>
-            <w:r>
-              <w:rPr/>
-              <w:t>Req.18</w:t>
-            </w:r>
-          </w:p>
-        </w:tc>
-        <w:tc>
-          <w:tcPr>
-            <w:tcW w:w="908" w:type="dxa"/>
-            <w:tcMar/>
-          </w:tcPr>
-          <w:p>
-            <w:pPr>
-              <w:pStyle w:val="Normale"/>
               <w:jc w:val="center"/>
             </w:pPr>
             <w:r>
-              <w:rPr/>
               <w:t>3</w:t>
             </w:r>
           </w:p>
@@ -812,15 +662,10 @@
         <w:tc>
           <w:tcPr>
             <w:tcW w:w="7790" w:type="dxa"/>
-            <w:tcMar/>
-          </w:tcPr>
-          <w:p>
-            <w:pPr>
-              <w:pStyle w:val="Normale"/>
-            </w:pPr>
-            <w:r>
-              <w:rPr/>
-              <w:t>Il sistema deve aggiornare la quantità dei prodotti in magazzino ogni volta che viene effettuato un acquisto</w:t>
+          </w:tcPr>
+          <w:p>
+            <w:r>
+              <w:t>Il modulo di IA deve essere in grado di fare una previsione sulla quantità di prodotti da acquistare</w:t>
             </w:r>
           </w:p>
         </w:tc>
@@ -829,30 +674,57 @@
         <w:tc>
           <w:tcPr>
             <w:tcW w:w="930" w:type="dxa"/>
-            <w:tcMar/>
+          </w:tcPr>
+          <w:p>
+            <w:r>
+              <w:t>Req.18</w:t>
+            </w:r>
+          </w:p>
+        </w:tc>
+        <w:tc>
+          <w:tcPr>
+            <w:tcW w:w="908" w:type="dxa"/>
           </w:tcPr>
           <w:p>
             <w:pPr>
-              <w:pStyle w:val="Normale"/>
-            </w:pPr>
-            <w:r>
-              <w:rPr/>
-              <w:t>Req.19</w:t>
-            </w:r>
-          </w:p>
-        </w:tc>
-        <w:tc>
-          <w:tcPr>
-            <w:tcW w:w="908" w:type="dxa"/>
-            <w:tcMar/>
-          </w:tcPr>
-          <w:p>
-            <w:pPr>
-              <w:pStyle w:val="Normale"/>
               <w:jc w:val="center"/>
             </w:pPr>
             <w:r>
-              <w:rPr/>
+              <w:t>3</w:t>
+            </w:r>
+          </w:p>
+        </w:tc>
+        <w:tc>
+          <w:tcPr>
+            <w:tcW w:w="7790" w:type="dxa"/>
+          </w:tcPr>
+          <w:p>
+            <w:r>
+              <w:t>Il sistema deve aggiornare la quantità dei prodotti in magazzino ogni volta che viene effettuato un acquisto</w:t>
+            </w:r>
+          </w:p>
+        </w:tc>
+      </w:tr>
+      <w:tr>
+        <w:tc>
+          <w:tcPr>
+            <w:tcW w:w="930" w:type="dxa"/>
+          </w:tcPr>
+          <w:p>
+            <w:r>
+              <w:t>Req.19</w:t>
+            </w:r>
+          </w:p>
+        </w:tc>
+        <w:tc>
+          <w:tcPr>
+            <w:tcW w:w="908" w:type="dxa"/>
+          </w:tcPr>
+          <w:p>
+            <w:pPr>
+              <w:jc w:val="center"/>
+            </w:pPr>
+            <w:r>
               <w:t>2</w:t>
             </w:r>
           </w:p>
@@ -860,18 +732,12 @@
         <w:tc>
           <w:tcPr>
             <w:tcW w:w="7790" w:type="dxa"/>
-            <w:tcMar/>
-          </w:tcPr>
-          <w:p>
-            <w:pPr>
-              <w:pStyle w:val="Normale"/>
-            </w:pPr>
-            <w:r>
-              <w:rPr/>
+          </w:tcPr>
+          <w:p>
+            <w:r>
               <w:t>L'addetto all’assistenza deve poter chiudere un ticket dopo la consegna del pr</w:t>
             </w:r>
             <w:r>
-              <w:rPr/>
               <w:t>odotto al cliente in questione</w:t>
             </w:r>
           </w:p>
@@ -879,12 +745,6 @@
       </w:tr>
     </w:tbl>
     <w:p/>
-    <w:p w14:noSpellErr="1"/>
-    <w:p>
-      <w:pPr>
-        <w:pStyle w:val="Normale"/>
-      </w:pPr>
-    </w:p>
     <w:p>
       <w:pPr>
         <w:jc w:val="center"/>
@@ -898,198 +758,106 @@
       </w:r>
     </w:p>
     <w:p>
-      <w:pPr>
-        <w:pStyle w:val="Normale"/>
-        <w:jc w:val="left"/>
-      </w:pPr>
       <w:proofErr w:type="spellStart"/>
       <w:r>
-        <w:rPr/>
         <w:t>Perfomance</w:t>
       </w:r>
       <w:proofErr w:type="spellEnd"/>
       <w:r>
-        <w:rPr/>
         <w:t xml:space="preserve">: </w:t>
       </w:r>
       <w:r>
-        <w:rPr/>
-        <w:t xml:space="preserve">la scannerizzazione e la visualizzazione del prezzo del prodotto deve avvenire </w:t>
-      </w:r>
-      <w:proofErr w:type="gramStart"/>
-      <w:r>
-        <w:rPr/>
-        <w:t>in al</w:t>
-      </w:r>
-      <w:proofErr w:type="gramEnd"/>
-      <w:r>
-        <w:rPr/>
-        <w:t xml:space="preserve"> più sec.</w:t>
-      </w:r>
-      <w:r>
-        <w:rPr/>
+        <w:t>la scannerizzazione e la visualizzazione del prezzo del prodotto deve avvenire in al più sec.</w:t>
+      </w:r>
+      <w:r>
         <w:t xml:space="preserve"> 2</w:t>
       </w:r>
       <w:r>
-        <w:rPr/>
         <w:t>, in modo da evitare il crearsi di lunghe file alla cassa</w:t>
       </w:r>
       <w:r>
-        <w:rPr/>
-        <w:t xml:space="preserve">. Allo stesso modo il calcolo totale e l’emissione dello scontrino devono avvenire </w:t>
-      </w:r>
-      <w:proofErr w:type="gramStart"/>
-      <w:r>
-        <w:rPr/>
-        <w:t>in al</w:t>
-      </w:r>
-      <w:proofErr w:type="gramEnd"/>
-      <w:r>
-        <w:rPr/>
-        <w:t xml:space="preserve"> più </w:t>
-      </w:r>
-      <w:r>
-        <w:rPr/>
+        <w:t xml:space="preserve">. Allo stesso modo il calcolo totale e l’emissione dello scontrino devono avvenire in al più </w:t>
+      </w:r>
+      <w:r>
         <w:t>sec. 3.</w:t>
       </w:r>
       <w:r>
-        <w:rPr/>
         <w:t xml:space="preserve"> L' </w:t>
       </w:r>
       <w:r>
-        <w:rPr/>
         <w:t>avanzamento</w:t>
       </w:r>
       <w:r>
-        <w:rPr/>
         <w:t xml:space="preserve"> </w:t>
       </w:r>
       <w:r>
-        <w:rPr/>
         <w:t xml:space="preserve">del </w:t>
       </w:r>
       <w:r>
-        <w:rPr/>
-        <w:t xml:space="preserve">ticket per l’assistenza di un prodotto deve avvenire entro h. </w:t>
-      </w:r>
-      <w:proofErr w:type="gramStart"/>
-      <w:r>
-        <w:rPr/>
-        <w:t>24</w:t>
-      </w:r>
-      <w:r>
-        <w:rPr/>
+        <w:t>ticket per l’assistenza di un prodotto deve avvenire entro h. 24</w:t>
+      </w:r>
+      <w:r>
         <w:t xml:space="preserve"> </w:t>
       </w:r>
       <w:r>
-        <w:rPr/>
-        <w:t xml:space="preserve"> </w:t>
-      </w:r>
-      <w:r>
-        <w:rPr/>
-        <w:t>al</w:t>
-      </w:r>
-      <w:proofErr w:type="gramEnd"/>
-      <w:r>
-        <w:rPr/>
-        <w:t xml:space="preserve"> fine di soddisfare le richieste nel minor tempo possibile.</w:t>
+        <w:t>al fine di soddisfare le richieste nel minor tempo possibile.</w:t>
       </w:r>
     </w:p>
     <w:p>
-      <w:pPr>
-        <w:pStyle w:val="Normale"/>
-        <w:jc w:val="left"/>
-      </w:pPr>
-      <w:r>
-        <w:rPr/>
+      <w:r>
         <w:t>Usabilità:</w:t>
       </w:r>
     </w:p>
     <w:p>
-      <w:pPr>
-        <w:pStyle w:val="Normale"/>
-        <w:jc w:val="left"/>
-      </w:pPr>
-      <w:r>
-        <w:rPr/>
+      <w:r>
         <w:t>Sicurezza</w:t>
       </w:r>
       <w:r>
-        <w:rPr/>
         <w:t xml:space="preserve">: </w:t>
       </w:r>
       <w:r>
-        <w:rPr/>
         <w:t xml:space="preserve">il codice segreto assegnato ad </w:t>
       </w:r>
       <w:r>
-        <w:rPr/>
         <w:t xml:space="preserve">ogni </w:t>
       </w:r>
       <w:r>
-        <w:rPr/>
         <w:t>utente non deve essere divulgato né chiaramente visibile al sistema.</w:t>
       </w:r>
       <w:r>
-        <w:rPr/>
         <w:t xml:space="preserve"> </w:t>
       </w:r>
     </w:p>
     <w:p>
-      <w:pPr>
-        <w:pStyle w:val="Normale"/>
-        <w:jc w:val="left"/>
-      </w:pPr>
-      <w:r>
-        <w:rPr/>
+      <w:r>
         <w:t>Manutenibilità:</w:t>
       </w:r>
     </w:p>
     <w:p>
-      <w:pPr>
-        <w:pStyle w:val="Normale"/>
-        <w:jc w:val="left"/>
-      </w:pPr>
-      <w:r>
-        <w:rPr/>
+      <w:r>
         <w:t xml:space="preserve">Affidabilità: </w:t>
       </w:r>
       <w:r>
-        <w:rPr/>
         <w:t xml:space="preserve">il sistema deve </w:t>
       </w:r>
       <w:r>
-        <w:rPr/>
         <w:t>evitare il verificarsi di pi</w:t>
       </w:r>
       <w:r>
-        <w:rPr/>
         <w:t>ù</w:t>
       </w:r>
       <w:r>
-        <w:rPr/>
         <w:t xml:space="preserve"> di un fault al giorno, in modo da garantire </w:t>
       </w:r>
       <w:r>
-        <w:rPr/>
         <w:t>l’efficienza del servizio</w:t>
       </w:r>
       <w:r>
-        <w:rPr/>
         <w:t>.</w:t>
       </w:r>
     </w:p>
-    <w:p>
-      <w:pPr>
-        <w:pStyle w:val="Normale"/>
-        <w:jc w:val="left"/>
-      </w:pPr>
-    </w:p>
-    <w:p>
-      <w:pPr>
-        <w:pStyle w:val="Normale"/>
-      </w:pPr>
-    </w:p>
+    <w:p/>
+    <w:p/>
     <w:p>
       <w:pPr>
         <w:rPr>
@@ -1100,6 +868,7 @@
         <w:rPr>
           <w:color w:val="0070C0"/>
         </w:rPr>
+        <w:lastRenderedPageBreak/>
         <w:t xml:space="preserve">Nota -&gt; priorità va da 1 a 3 </w:t>
       </w:r>
       <w:r>
@@ -1128,7 +897,7 @@
       </w:r>
     </w:p>
     <w:sectPr>
-      <w:pgSz w:w="11906" w:h="16838" w:orient="portrait"/>
+      <w:pgSz w:w="11906" w:h="16838"/>
       <w:pgMar w:top="1417" w:right="1134" w:bottom="1134" w:left="1134" w:header="708" w:footer="708" w:gutter="0"/>
       <w:cols w:space="708"/>
       <w:docGrid w:linePitch="360"/>
@@ -1236,7 +1005,7 @@
   <w:docDefaults>
     <w:rPrDefault>
       <w:rPr>
-        <w:rFonts w:asciiTheme="minorHAnsi" w:hAnsiTheme="minorHAnsi" w:eastAsiaTheme="minorHAnsi" w:cstheme="minorBidi"/>
+        <w:rFonts w:asciiTheme="minorHAnsi" w:eastAsiaTheme="minorHAnsi" w:hAnsiTheme="minorHAnsi" w:cstheme="minorBidi"/>
         <w:sz w:val="22"/>
         <w:szCs w:val="22"/>
         <w:lang w:val="it-IT" w:eastAsia="en-US" w:bidi="ar-SA"/>
@@ -1251,14 +1020,14 @@
   <w:latentStyles w:defLockedState="0" w:defUIPriority="99" w:defSemiHidden="0" w:defUnhideWhenUsed="0" w:defQFormat="0" w:count="376">
     <w:lsdException w:name="Normal" w:uiPriority="0" w:qFormat="1"/>
     <w:lsdException w:name="heading 1" w:uiPriority="9" w:qFormat="1"/>
-    <w:lsdException w:name="heading 2" w:uiPriority="9" w:semiHidden="1" w:unhideWhenUsed="1" w:qFormat="1"/>
-    <w:lsdException w:name="heading 3" w:uiPriority="9" w:semiHidden="1" w:unhideWhenUsed="1" w:qFormat="1"/>
-    <w:lsdException w:name="heading 4" w:uiPriority="9" w:semiHidden="1" w:unhideWhenUsed="1" w:qFormat="1"/>
-    <w:lsdException w:name="heading 5" w:uiPriority="9" w:semiHidden="1" w:unhideWhenUsed="1" w:qFormat="1"/>
-    <w:lsdException w:name="heading 6" w:uiPriority="9" w:semiHidden="1" w:unhideWhenUsed="1" w:qFormat="1"/>
-    <w:lsdException w:name="heading 7" w:uiPriority="9" w:semiHidden="1" w:unhideWhenUsed="1" w:qFormat="1"/>
-    <w:lsdException w:name="heading 8" w:uiPriority="9" w:semiHidden="1" w:unhideWhenUsed="1" w:qFormat="1"/>
-    <w:lsdException w:name="heading 9" w:uiPriority="9" w:semiHidden="1" w:unhideWhenUsed="1" w:qFormat="1"/>
+    <w:lsdException w:name="heading 2" w:semiHidden="1" w:uiPriority="9" w:unhideWhenUsed="1" w:qFormat="1"/>
+    <w:lsdException w:name="heading 3" w:semiHidden="1" w:uiPriority="9" w:unhideWhenUsed="1" w:qFormat="1"/>
+    <w:lsdException w:name="heading 4" w:semiHidden="1" w:uiPriority="9" w:unhideWhenUsed="1" w:qFormat="1"/>
+    <w:lsdException w:name="heading 5" w:semiHidden="1" w:uiPriority="9" w:unhideWhenUsed="1" w:qFormat="1"/>
+    <w:lsdException w:name="heading 6" w:semiHidden="1" w:uiPriority="9" w:unhideWhenUsed="1" w:qFormat="1"/>
+    <w:lsdException w:name="heading 7" w:semiHidden="1" w:uiPriority="9" w:unhideWhenUsed="1" w:qFormat="1"/>
+    <w:lsdException w:name="heading 8" w:semiHidden="1" w:uiPriority="9" w:unhideWhenUsed="1" w:qFormat="1"/>
+    <w:lsdException w:name="heading 9" w:semiHidden="1" w:uiPriority="9" w:unhideWhenUsed="1" w:qFormat="1"/>
     <w:lsdException w:name="index 1" w:semiHidden="1" w:unhideWhenUsed="1"/>
     <w:lsdException w:name="index 2" w:semiHidden="1" w:unhideWhenUsed="1"/>
     <w:lsdException w:name="index 3" w:semiHidden="1" w:unhideWhenUsed="1"/>
@@ -1268,22 +1037,22 @@
     <w:lsdException w:name="index 7" w:semiHidden="1" w:unhideWhenUsed="1"/>
     <w:lsdException w:name="index 8" w:semiHidden="1" w:unhideWhenUsed="1"/>
     <w:lsdException w:name="index 9" w:semiHidden="1" w:unhideWhenUsed="1"/>
-    <w:lsdException w:name="toc 1" w:uiPriority="39" w:semiHidden="1" w:unhideWhenUsed="1"/>
-    <w:lsdException w:name="toc 2" w:uiPriority="39" w:semiHidden="1" w:unhideWhenUsed="1"/>
-    <w:lsdException w:name="toc 3" w:uiPriority="39" w:semiHidden="1" w:unhideWhenUsed="1"/>
-    <w:lsdException w:name="toc 4" w:uiPriority="39" w:semiHidden="1" w:unhideWhenUsed="1"/>
-    <w:lsdException w:name="toc 5" w:uiPriority="39" w:semiHidden="1" w:unhideWhenUsed="1"/>
-    <w:lsdException w:name="toc 6" w:uiPriority="39" w:semiHidden="1" w:unhideWhenUsed="1"/>
-    <w:lsdException w:name="toc 7" w:uiPriority="39" w:semiHidden="1" w:unhideWhenUsed="1"/>
-    <w:lsdException w:name="toc 8" w:uiPriority="39" w:semiHidden="1" w:unhideWhenUsed="1"/>
-    <w:lsdException w:name="toc 9" w:uiPriority="39" w:semiHidden="1" w:unhideWhenUsed="1"/>
+    <w:lsdException w:name="toc 1" w:semiHidden="1" w:uiPriority="39" w:unhideWhenUsed="1"/>
+    <w:lsdException w:name="toc 2" w:semiHidden="1" w:uiPriority="39" w:unhideWhenUsed="1"/>
+    <w:lsdException w:name="toc 3" w:semiHidden="1" w:uiPriority="39" w:unhideWhenUsed="1"/>
+    <w:lsdException w:name="toc 4" w:semiHidden="1" w:uiPriority="39" w:unhideWhenUsed="1"/>
+    <w:lsdException w:name="toc 5" w:semiHidden="1" w:uiPriority="39" w:unhideWhenUsed="1"/>
+    <w:lsdException w:name="toc 6" w:semiHidden="1" w:uiPriority="39" w:unhideWhenUsed="1"/>
+    <w:lsdException w:name="toc 7" w:semiHidden="1" w:uiPriority="39" w:unhideWhenUsed="1"/>
+    <w:lsdException w:name="toc 8" w:semiHidden="1" w:uiPriority="39" w:unhideWhenUsed="1"/>
+    <w:lsdException w:name="toc 9" w:semiHidden="1" w:uiPriority="39" w:unhideWhenUsed="1"/>
     <w:lsdException w:name="Normal Indent" w:semiHidden="1" w:unhideWhenUsed="1"/>
     <w:lsdException w:name="footnote text" w:semiHidden="1" w:unhideWhenUsed="1"/>
     <w:lsdException w:name="annotation text" w:semiHidden="1" w:unhideWhenUsed="1"/>
     <w:lsdException w:name="header" w:semiHidden="1" w:unhideWhenUsed="1"/>
     <w:lsdException w:name="footer" w:semiHidden="1" w:unhideWhenUsed="1"/>
     <w:lsdException w:name="index heading" w:semiHidden="1" w:unhideWhenUsed="1"/>
-    <w:lsdException w:name="caption" w:uiPriority="35" w:semiHidden="1" w:unhideWhenUsed="1" w:qFormat="1"/>
+    <w:lsdException w:name="caption" w:semiHidden="1" w:uiPriority="35" w:unhideWhenUsed="1" w:qFormat="1"/>
     <w:lsdException w:name="table of figures" w:semiHidden="1" w:unhideWhenUsed="1"/>
     <w:lsdException w:name="envelope address" w:semiHidden="1" w:unhideWhenUsed="1"/>
     <w:lsdException w:name="envelope return" w:semiHidden="1" w:unhideWhenUsed="1"/>
@@ -1314,7 +1083,7 @@
     <w:lsdException w:name="Title" w:uiPriority="10" w:qFormat="1"/>
     <w:lsdException w:name="Closing" w:semiHidden="1" w:unhideWhenUsed="1"/>
     <w:lsdException w:name="Signature" w:semiHidden="1" w:unhideWhenUsed="1"/>
-    <w:lsdException w:name="Default Paragraph Font" w:uiPriority="1" w:semiHidden="1" w:unhideWhenUsed="1"/>
+    <w:lsdException w:name="Default Paragraph Font" w:semiHidden="1" w:uiPriority="1" w:unhideWhenUsed="1"/>
     <w:lsdException w:name="Body Text" w:semiHidden="1" w:unhideWhenUsed="1"/>
     <w:lsdException w:name="Body Text Indent" w:semiHidden="1" w:unhideWhenUsed="1"/>
     <w:lsdException w:name="List Continue" w:semiHidden="1" w:unhideWhenUsed="1"/>
@@ -1514,8 +1283,8 @@
     <w:lsdException w:name="Subtle Reference" w:uiPriority="31" w:qFormat="1"/>
     <w:lsdException w:name="Intense Reference" w:uiPriority="32" w:qFormat="1"/>
     <w:lsdException w:name="Book Title" w:uiPriority="33" w:qFormat="1"/>
-    <w:lsdException w:name="Bibliography" w:uiPriority="37" w:semiHidden="1" w:unhideWhenUsed="1"/>
-    <w:lsdException w:name="TOC Heading" w:uiPriority="39" w:semiHidden="1" w:unhideWhenUsed="1" w:qFormat="1"/>
+    <w:lsdException w:name="Bibliography" w:semiHidden="1" w:uiPriority="37" w:unhideWhenUsed="1"/>
+    <w:lsdException w:name="TOC Heading" w:semiHidden="1" w:uiPriority="39" w:unhideWhenUsed="1" w:qFormat="1"/>
     <w:lsdException w:name="Plain Table 1" w:uiPriority="41"/>
     <w:lsdException w:name="Plain Table 2" w:uiPriority="42"/>
     <w:lsdException w:name="Plain Table 3" w:uiPriority="43"/>
@@ -1626,17 +1395,17 @@
     <w:lsdException w:name="Unresolved Mention" w:semiHidden="1" w:unhideWhenUsed="1"/>
     <w:lsdException w:name="Smart Link" w:semiHidden="1" w:unhideWhenUsed="1"/>
   </w:latentStyles>
-  <w:style w:type="paragraph" w:styleId="Normale" w:default="1">
+  <w:style w:type="paragraph" w:default="1" w:styleId="Normale">
     <w:name w:val="Normal"/>
     <w:qFormat/>
   </w:style>
-  <w:style w:type="character" w:styleId="Carpredefinitoparagrafo" w:default="1">
+  <w:style w:type="character" w:default="1" w:styleId="Carpredefinitoparagrafo">
     <w:name w:val="Default Paragraph Font"/>
     <w:uiPriority w:val="1"/>
     <w:semiHidden/>
     <w:unhideWhenUsed/>
   </w:style>
-  <w:style w:type="table" w:styleId="Tabellanormale" w:default="1">
+  <w:style w:type="table" w:default="1" w:styleId="Tabellanormale">
     <w:name w:val="Normal Table"/>
     <w:uiPriority w:val="99"/>
     <w:semiHidden/>
@@ -1651,7 +1420,7 @@
       </w:tblCellMar>
     </w:tblPr>
   </w:style>
-  <w:style w:type="numbering" w:styleId="Nessunelenco" w:default="1">
+  <w:style w:type="numbering" w:default="1" w:styleId="Nessunelenco">
     <w:name w:val="No List"/>
     <w:uiPriority w:val="99"/>
     <w:semiHidden/>
@@ -1678,12 +1447,12 @@
     </w:pPr>
     <w:tblPr>
       <w:tblBorders>
-        <w:top w:val="single" w:color="auto" w:sz="4" w:space="0"/>
-        <w:left w:val="single" w:color="auto" w:sz="4" w:space="0"/>
-        <w:bottom w:val="single" w:color="auto" w:sz="4" w:space="0"/>
-        <w:right w:val="single" w:color="auto" w:sz="4" w:space="0"/>
-        <w:insideH w:val="single" w:color="auto" w:sz="4" w:space="0"/>
-        <w:insideV w:val="single" w:color="auto" w:sz="4" w:space="0"/>
+        <w:top w:val="single" w:sz="4" w:space="0" w:color="auto"/>
+        <w:left w:val="single" w:sz="4" w:space="0" w:color="auto"/>
+        <w:bottom w:val="single" w:sz="4" w:space="0" w:color="auto"/>
+        <w:right w:val="single" w:sz="4" w:space="0" w:color="auto"/>
+        <w:insideH w:val="single" w:sz="4" w:space="0" w:color="auto"/>
+        <w:insideV w:val="single" w:sz="4" w:space="0" w:color="auto"/>
       </w:tblBorders>
     </w:tblPr>
   </w:style>
@@ -1986,6 +1755,21 @@
 </file>
 
 <file path=customXml/item1.xml><?xml version="1.0" encoding="utf-8"?>
+<p:properties xmlns:p="http://schemas.microsoft.com/office/2006/metadata/properties" xmlns:xsi="http://www.w3.org/2001/XMLSchema-instance" xmlns:pc="http://schemas.microsoft.com/office/infopath/2007/PartnerControls">
+  <documentManagement/>
+</p:properties>
+</file>
+
+<file path=customXml/item2.xml><?xml version="1.0" encoding="utf-8"?>
+<?mso-contentType ?>
+<FormTemplates xmlns="http://schemas.microsoft.com/sharepoint/v3/contenttype/forms">
+  <Display>DocumentLibraryForm</Display>
+  <Edit>DocumentLibraryForm</Edit>
+  <New>DocumentLibraryForm</New>
+</FormTemplates>
+</file>
+
+<file path=customXml/item3.xml><?xml version="1.0" encoding="utf-8"?>
 <ct:contentTypeSchema xmlns:ct="http://schemas.microsoft.com/office/2006/metadata/contentType" xmlns:ma="http://schemas.microsoft.com/office/2006/metadata/properties/metaAttributes" ct:_="" ma:_="" ma:contentTypeName="Documento" ma:contentTypeID="0x010100840053E01BAC1847A33C5CEC6AC3E775" ma:contentTypeVersion="6" ma:contentTypeDescription="Creare un nuovo documento." ma:contentTypeScope="" ma:versionID="57b0dcc9f6eb1763dd72ab6fe9c9e81e">
   <xsd:schema xmlns:xsd="http://www.w3.org/2001/XMLSchema" xmlns:xs="http://www.w3.org/2001/XMLSchema" xmlns:p="http://schemas.microsoft.com/office/2006/metadata/properties" xmlns:ns2="74079e45-7f65-4138-97dc-157eadf0f424" targetNamespace="http://schemas.microsoft.com/office/2006/metadata/properties" ma:root="true" ma:fieldsID="873e157d534e492989b59cf24606d719" ns2:_="">
     <xsd:import namespace="74079e45-7f65-4138-97dc-157eadf0f424"/>
@@ -2143,29 +1927,37 @@
 </ct:contentTypeSchema>
 </file>
 
-<file path=customXml/item2.xml><?xml version="1.0" encoding="utf-8"?>
-<?mso-contentType ?>
-<FormTemplates xmlns="http://schemas.microsoft.com/sharepoint/v3/contenttype/forms">
-  <Display>DocumentLibraryForm</Display>
-  <Edit>DocumentLibraryForm</Edit>
-  <New>DocumentLibraryForm</New>
-</FormTemplates>
-</file>
-
-<file path=customXml/item3.xml><?xml version="1.0" encoding="utf-8"?>
-<p:properties xmlns:p="http://schemas.microsoft.com/office/2006/metadata/properties" xmlns:xsi="http://www.w3.org/2001/XMLSchema-instance" xmlns:pc="http://schemas.microsoft.com/office/infopath/2007/PartnerControls">
-  <documentManagement/>
-</p:properties>
-</file>
-
 <file path=customXml/itemProps1.xml><?xml version="1.0" encoding="utf-8"?>
-<ds:datastoreItem xmlns:ds="http://schemas.openxmlformats.org/officeDocument/2006/customXml" ds:itemID="{22AFEC68-BCD3-4034-A584-DA24D4E18780}"/>
+<ds:datastoreItem xmlns:ds="http://schemas.openxmlformats.org/officeDocument/2006/customXml" ds:itemID="{F6AB97BD-2D8D-42DA-BD5D-83237973C60A}">
+  <ds:schemaRefs>
+    <ds:schemaRef ds:uri="http://schemas.microsoft.com/office/2006/metadata/properties"/>
+    <ds:schemaRef ds:uri="http://schemas.microsoft.com/office/infopath/2007/PartnerControls"/>
+  </ds:schemaRefs>
+</ds:datastoreItem>
 </file>
 
 <file path=customXml/itemProps2.xml><?xml version="1.0" encoding="utf-8"?>
-<ds:datastoreItem xmlns:ds="http://schemas.openxmlformats.org/officeDocument/2006/customXml" ds:itemID="{BFFE51D8-A82A-47AD-98ED-8FF5DBFE73CA}"/>
+<ds:datastoreItem xmlns:ds="http://schemas.openxmlformats.org/officeDocument/2006/customXml" ds:itemID="{BFFE51D8-A82A-47AD-98ED-8FF5DBFE73CA}">
+  <ds:schemaRefs>
+    <ds:schemaRef ds:uri="http://schemas.microsoft.com/sharepoint/v3/contenttype/forms"/>
+  </ds:schemaRefs>
+</ds:datastoreItem>
 </file>
 
 <file path=customXml/itemProps3.xml><?xml version="1.0" encoding="utf-8"?>
-<ds:datastoreItem xmlns:ds="http://schemas.openxmlformats.org/officeDocument/2006/customXml" ds:itemID="{F6AB97BD-2D8D-42DA-BD5D-83237973C60A}"/>
+<ds:datastoreItem xmlns:ds="http://schemas.openxmlformats.org/officeDocument/2006/customXml" ds:itemID="{22AFEC68-BCD3-4034-A584-DA24D4E18780}">
+  <ds:schemaRefs>
+    <ds:schemaRef ds:uri="http://schemas.microsoft.com/office/2006/metadata/contentType"/>
+    <ds:schemaRef ds:uri="http://schemas.microsoft.com/office/2006/metadata/properties/metaAttributes"/>
+    <ds:schemaRef ds:uri="http://www.w3.org/2001/XMLSchema"/>
+    <ds:schemaRef ds:uri="http://schemas.microsoft.com/office/2006/metadata/properties"/>
+    <ds:schemaRef ds:uri="74079e45-7f65-4138-97dc-157eadf0f424"/>
+    <ds:schemaRef ds:uri="http://schemas.microsoft.com/office/2006/documentManagement/types"/>
+    <ds:schemaRef ds:uri="http://schemas.microsoft.com/office/infopath/2007/PartnerControls"/>
+    <ds:schemaRef ds:uri="http://schemas.openxmlformats.org/package/2006/metadata/core-properties"/>
+    <ds:schemaRef ds:uri="http://purl.org/dc/elements/1.1/"/>
+    <ds:schemaRef ds:uri="http://purl.org/dc/terms/"/>
+    <ds:schemaRef ds:uri="http://schemas.microsoft.com/internal/obd"/>
+  </ds:schemaRefs>
+</ds:datastoreItem>
 </file>
</xml_diff>